<commit_message>
Mostly just output of block prediction all exercises
</commit_message>
<xml_diff>
--- a/ML4QS/ML4QS-master/Figures,output/Prediction_normal/TerminalOutput_ALL_EXERCISES_PredictiveModWithoutTimenotion_(gym_ch7).docx
+++ b/ML4QS/ML4QS-master/Figures,output/Prediction_normal/TerminalOutput_ALL_EXERCISES_PredictiveModWithoutTimenotion_(gym_ch7).docx
@@ -41,10 +41,12 @@
         <w:t xml:space="preserve">  </w:t>
       </w:r>
       <w:proofErr w:type="spellStart"/>
+      <w:proofErr w:type="gramStart"/>
       <w:r>
         <w:t>dataset.index</w:t>
       </w:r>
       <w:proofErr w:type="spellEnd"/>
+      <w:proofErr w:type="gramEnd"/>
       <w:r>
         <w:t xml:space="preserve"> = </w:t>
       </w:r>
@@ -205,7 +207,15 @@
       </w:r>
       <w:proofErr w:type="spellEnd"/>
       <w:r>
-        <w:t>: Stochastic Optimizer: Maximum iterations reached and the optimization hasn't converged yet.</w:t>
+        <w:t xml:space="preserve">: Stochastic Optimizer: Maximum iterations </w:t>
+      </w:r>
+      <w:proofErr w:type="gramStart"/>
+      <w:r>
+        <w:t>reached</w:t>
+      </w:r>
+      <w:proofErr w:type="gramEnd"/>
+      <w:r>
+        <w:t xml:space="preserve"> and the optimization hasn't converged yet.</w:t>
       </w:r>
     </w:p>
     <w:p>
@@ -221,10 +231,7 @@
         <w:t>)</w:t>
       </w:r>
     </w:p>
-    <w:p>
-      <w:bookmarkStart w:id="0" w:name="_GoBack"/>
-      <w:bookmarkEnd w:id="0"/>
-    </w:p>
+    <w:p/>
     <w:p>
       <w:pPr>
         <w:rPr>
@@ -785,26 +792,57 @@
       </w:r>
     </w:p>
     <w:p>
-      <w:r>
-        <w:t>{'criterion': '</w:t>
-      </w:r>
-      <w:proofErr w:type="spellStart"/>
-      <w:r>
+      <w:pPr>
+        <w:rPr>
+          <w:b/>
+          <w:bCs/>
+        </w:rPr>
+      </w:pPr>
+      <w:r>
+        <w:t>{</w:t>
+      </w:r>
+      <w:bookmarkStart w:id="0" w:name="_GoBack"/>
+      <w:r>
+        <w:rPr>
+          <w:b/>
+          <w:bCs/>
+        </w:rPr>
+        <w:t>'criterion': '</w:t>
+      </w:r>
+      <w:proofErr w:type="spellStart"/>
+      <w:r>
+        <w:rPr>
+          <w:b/>
+          <w:bCs/>
+        </w:rPr>
         <w:t>gini</w:t>
       </w:r>
       <w:proofErr w:type="spellEnd"/>
       <w:r>
+        <w:rPr>
+          <w:b/>
+          <w:bCs/>
+        </w:rPr>
         <w:t>', '</w:t>
       </w:r>
       <w:proofErr w:type="spellStart"/>
       <w:r>
+        <w:rPr>
+          <w:b/>
+          <w:bCs/>
+        </w:rPr>
         <w:t>min_samples_leaf</w:t>
       </w:r>
       <w:proofErr w:type="spellEnd"/>
       <w:r>
+        <w:rPr>
+          <w:b/>
+          <w:bCs/>
+        </w:rPr>
         <w:t>': 2}</w:t>
       </w:r>
     </w:p>
+    <w:bookmarkEnd w:id="0"/>
     <w:p>
       <w:r>
         <w:t>Feature importance decision tree:</w:t>
@@ -812,112 +850,272 @@
     </w:p>
     <w:p>
       <w:r>
-        <w:t>mag_phone_z_temp_mean_ws_100  &amp;  0.387648094342</w:t>
-      </w:r>
-    </w:p>
-    <w:p>
-      <w:r>
-        <w:t>mag_phone_x_freq_0.0_Hz_ws_33  &amp;  0.360040675074</w:t>
-      </w:r>
-    </w:p>
-    <w:p>
-      <w:r>
-        <w:t>pca_2_temp_mean_ws_100  &amp;  0.221721634777</w:t>
-      </w:r>
-    </w:p>
-    <w:p>
-      <w:r>
-        <w:t>acc_phone_z_freq_0.808080808081_Hz_ws_33  &amp;  0.0116126356536</w:t>
-      </w:r>
-    </w:p>
-    <w:p>
-      <w:r>
-        <w:t>acc_phone_z_freq_0.40404040404_Hz_ws_33  &amp;  0.00989224518636</w:t>
-      </w:r>
-    </w:p>
-    <w:p>
-      <w:proofErr w:type="spellStart"/>
-      <w:r>
-        <w:t>mag_phone_z_pse</w:t>
-      </w:r>
-      <w:proofErr w:type="spellEnd"/>
-      <w:r>
-        <w:t xml:space="preserve">  &amp;  0.00908471496707</w:t>
-      </w:r>
-    </w:p>
-    <w:p>
-      <w:r>
-        <w:t>mag_phone_y_freq_0.10101010101_Hz_ws_33  &amp;  0.0</w:t>
-      </w:r>
-    </w:p>
-    <w:p>
-      <w:r>
-        <w:t>mag_phone_y_freq_1.61616161616_Hz_ws_33  &amp;  0.0</w:t>
-      </w:r>
-    </w:p>
-    <w:p>
-      <w:r>
-        <w:t>gyr_phone_z_freq_0.909090909091_Hz_ws_33  &amp;  0.0</w:t>
-      </w:r>
-    </w:p>
-    <w:p>
-      <w:r>
-        <w:t>gyr_phone_z_freq_0.30303030303_Hz_ws_33  &amp;  0.0</w:t>
-      </w:r>
-    </w:p>
-    <w:p>
-      <w:r>
-        <w:t>mag_phone_z_freq_1.71717172_Hz_ws_33  &amp;  0.0</w:t>
-      </w:r>
-    </w:p>
-    <w:p>
-      <w:r>
-        <w:t>acc_phone_z_freq_0.30303030303_Hz_ws_33  &amp;  0.0</w:t>
-      </w:r>
-    </w:p>
-    <w:p>
-      <w:r>
-        <w:t>acc_phone_z_freq_1.41414141414_Hz_ws_33  &amp;  0.0</w:t>
-      </w:r>
-    </w:p>
-    <w:p>
-      <w:proofErr w:type="spellStart"/>
-      <w:r>
-        <w:t>mag_phone_z_freq_weighted</w:t>
-      </w:r>
-      <w:proofErr w:type="spellEnd"/>
-      <w:r>
-        <w:t xml:space="preserve">  &amp;  0.0</w:t>
-      </w:r>
-    </w:p>
-    <w:p>
-      <w:r>
-        <w:t>gyr_phone_y_freq_0.909090909091_Hz_ws_33  &amp;  0.0</w:t>
-      </w:r>
-    </w:p>
-    <w:p>
-      <w:r>
-        <w:t>mag_phone_y_freq_0.606060606061_Hz_ws_33  &amp;  0.0</w:t>
-      </w:r>
-    </w:p>
-    <w:p>
-      <w:r>
-        <w:t>gyr_phone_y_freq_0.707070707071_Hz_ws_33  &amp;  0.0</w:t>
-      </w:r>
-    </w:p>
-    <w:p>
-      <w:r>
-        <w:t>acc_phone_z_freq_0.10101010101_Hz_ws_33  &amp;  0.0</w:t>
-      </w:r>
-    </w:p>
-    <w:p>
-      <w:r>
-        <w:t>gyr_phone_y_freq_1.41414141414_Hz_ws_33  &amp;  0.0</w:t>
-      </w:r>
-    </w:p>
-    <w:p>
-      <w:r>
-        <w:t>acc_phone_x_freq_1.0101010101_Hz_ws_33  &amp;  0.0</w:t>
+        <w:t>mag_phone_z_temp_mean_ws_</w:t>
+      </w:r>
+      <w:proofErr w:type="gramStart"/>
+      <w:r>
+        <w:t>100  &amp;</w:t>
+      </w:r>
+      <w:proofErr w:type="gramEnd"/>
+      <w:r>
+        <w:t xml:space="preserve">  0.387648094342</w:t>
+      </w:r>
+    </w:p>
+    <w:p>
+      <w:r>
+        <w:t>mag_phone_x_freq_0.0_Hz_ws_</w:t>
+      </w:r>
+      <w:proofErr w:type="gramStart"/>
+      <w:r>
+        <w:t>33  &amp;</w:t>
+      </w:r>
+      <w:proofErr w:type="gramEnd"/>
+      <w:r>
+        <w:t xml:space="preserve">  0.360040675074</w:t>
+      </w:r>
+    </w:p>
+    <w:p>
+      <w:r>
+        <w:t>pca_2_temp_mean_ws_</w:t>
+      </w:r>
+      <w:proofErr w:type="gramStart"/>
+      <w:r>
+        <w:t>100  &amp;</w:t>
+      </w:r>
+      <w:proofErr w:type="gramEnd"/>
+      <w:r>
+        <w:t xml:space="preserve">  0.221721634777</w:t>
+      </w:r>
+    </w:p>
+    <w:p>
+      <w:r>
+        <w:t>acc_phone_z_freq_0.808080808081_Hz_ws_</w:t>
+      </w:r>
+      <w:proofErr w:type="gramStart"/>
+      <w:r>
+        <w:t>33  &amp;</w:t>
+      </w:r>
+      <w:proofErr w:type="gramEnd"/>
+      <w:r>
+        <w:t xml:space="preserve">  0.0116126356536</w:t>
+      </w:r>
+    </w:p>
+    <w:p>
+      <w:r>
+        <w:t>acc_phone_z_freq_0.40404040404_Hz_ws_</w:t>
+      </w:r>
+      <w:proofErr w:type="gramStart"/>
+      <w:r>
+        <w:t>33  &amp;</w:t>
+      </w:r>
+      <w:proofErr w:type="gramEnd"/>
+      <w:r>
+        <w:t xml:space="preserve">  0.00989224518636</w:t>
+      </w:r>
+    </w:p>
+    <w:p>
+      <w:proofErr w:type="spellStart"/>
+      <w:r>
+        <w:t>mag_phone_z_</w:t>
+      </w:r>
+      <w:proofErr w:type="gramStart"/>
+      <w:r>
+        <w:t>pse</w:t>
+      </w:r>
+      <w:proofErr w:type="spellEnd"/>
+      <w:r>
+        <w:t xml:space="preserve">  &amp;</w:t>
+      </w:r>
+      <w:proofErr w:type="gramEnd"/>
+      <w:r>
+        <w:t xml:space="preserve">  0.00908471496707</w:t>
+      </w:r>
+    </w:p>
+    <w:p>
+      <w:r>
+        <w:t>mag_phone_y_freq_0.10101010101_Hz_ws_</w:t>
+      </w:r>
+      <w:proofErr w:type="gramStart"/>
+      <w:r>
+        <w:t>33  &amp;</w:t>
+      </w:r>
+      <w:proofErr w:type="gramEnd"/>
+      <w:r>
+        <w:t xml:space="preserve">  0.0</w:t>
+      </w:r>
+    </w:p>
+    <w:p>
+      <w:r>
+        <w:t>mag_phone_y_freq_1.61616161616_Hz_ws_</w:t>
+      </w:r>
+      <w:proofErr w:type="gramStart"/>
+      <w:r>
+        <w:t>33  &amp;</w:t>
+      </w:r>
+      <w:proofErr w:type="gramEnd"/>
+      <w:r>
+        <w:t xml:space="preserve">  0.0</w:t>
+      </w:r>
+    </w:p>
+    <w:p>
+      <w:r>
+        <w:t>gyr_phone_z_freq_0.909090909091_Hz_ws_</w:t>
+      </w:r>
+      <w:proofErr w:type="gramStart"/>
+      <w:r>
+        <w:t>33  &amp;</w:t>
+      </w:r>
+      <w:proofErr w:type="gramEnd"/>
+      <w:r>
+        <w:t xml:space="preserve">  0.0</w:t>
+      </w:r>
+    </w:p>
+    <w:p>
+      <w:r>
+        <w:t>gyr_phone_z_freq_0.30303030303_Hz_ws_</w:t>
+      </w:r>
+      <w:proofErr w:type="gramStart"/>
+      <w:r>
+        <w:t>33  &amp;</w:t>
+      </w:r>
+      <w:proofErr w:type="gramEnd"/>
+      <w:r>
+        <w:t xml:space="preserve">  0.0</w:t>
+      </w:r>
+    </w:p>
+    <w:p>
+      <w:r>
+        <w:t>mag_phone_z_freq_1.71717172_Hz_ws_</w:t>
+      </w:r>
+      <w:proofErr w:type="gramStart"/>
+      <w:r>
+        <w:t>33  &amp;</w:t>
+      </w:r>
+      <w:proofErr w:type="gramEnd"/>
+      <w:r>
+        <w:t xml:space="preserve">  0.0</w:t>
+      </w:r>
+    </w:p>
+    <w:p>
+      <w:r>
+        <w:t>acc_phone_z_freq_0.30303030303_Hz_ws_</w:t>
+      </w:r>
+      <w:proofErr w:type="gramStart"/>
+      <w:r>
+        <w:t>33  &amp;</w:t>
+      </w:r>
+      <w:proofErr w:type="gramEnd"/>
+      <w:r>
+        <w:t xml:space="preserve">  0.0</w:t>
+      </w:r>
+    </w:p>
+    <w:p>
+      <w:r>
+        <w:t>acc_phone_z_freq_1.41414141414_Hz_ws_</w:t>
+      </w:r>
+      <w:proofErr w:type="gramStart"/>
+      <w:r>
+        <w:t>33  &amp;</w:t>
+      </w:r>
+      <w:proofErr w:type="gramEnd"/>
+      <w:r>
+        <w:t xml:space="preserve">  0.0</w:t>
+      </w:r>
+    </w:p>
+    <w:p>
+      <w:proofErr w:type="spellStart"/>
+      <w:r>
+        <w:t>mag_phone_z_freq_</w:t>
+      </w:r>
+      <w:proofErr w:type="gramStart"/>
+      <w:r>
+        <w:t>weighted</w:t>
+      </w:r>
+      <w:proofErr w:type="spellEnd"/>
+      <w:r>
+        <w:t xml:space="preserve">  &amp;</w:t>
+      </w:r>
+      <w:proofErr w:type="gramEnd"/>
+      <w:r>
+        <w:t xml:space="preserve">  0.0</w:t>
+      </w:r>
+    </w:p>
+    <w:p>
+      <w:r>
+        <w:t>gyr_phone_y_freq_0.909090909091_Hz_ws_</w:t>
+      </w:r>
+      <w:proofErr w:type="gramStart"/>
+      <w:r>
+        <w:t>33  &amp;</w:t>
+      </w:r>
+      <w:proofErr w:type="gramEnd"/>
+      <w:r>
+        <w:t xml:space="preserve">  0.0</w:t>
+      </w:r>
+    </w:p>
+    <w:p>
+      <w:r>
+        <w:t>mag_phone_y_freq_0.606060606061_Hz_ws_</w:t>
+      </w:r>
+      <w:proofErr w:type="gramStart"/>
+      <w:r>
+        <w:t>33  &amp;</w:t>
+      </w:r>
+      <w:proofErr w:type="gramEnd"/>
+      <w:r>
+        <w:t xml:space="preserve">  0.0</w:t>
+      </w:r>
+    </w:p>
+    <w:p>
+      <w:r>
+        <w:t>gyr_phone_y_freq_0.707070707071_Hz_ws_</w:t>
+      </w:r>
+      <w:proofErr w:type="gramStart"/>
+      <w:r>
+        <w:t>33  &amp;</w:t>
+      </w:r>
+      <w:proofErr w:type="gramEnd"/>
+      <w:r>
+        <w:t xml:space="preserve">  0.0</w:t>
+      </w:r>
+    </w:p>
+    <w:p>
+      <w:r>
+        <w:t>acc_phone_z_freq_0.10101010101_Hz_ws_</w:t>
+      </w:r>
+      <w:proofErr w:type="gramStart"/>
+      <w:r>
+        <w:t>33  &amp;</w:t>
+      </w:r>
+      <w:proofErr w:type="gramEnd"/>
+      <w:r>
+        <w:t xml:space="preserve">  0.0</w:t>
+      </w:r>
+    </w:p>
+    <w:p>
+      <w:r>
+        <w:t>gyr_phone_y_freq_1.41414141414_Hz_ws_</w:t>
+      </w:r>
+      <w:proofErr w:type="gramStart"/>
+      <w:r>
+        <w:t>33  &amp;</w:t>
+      </w:r>
+      <w:proofErr w:type="gramEnd"/>
+      <w:r>
+        <w:t xml:space="preserve">  0.0</w:t>
+      </w:r>
+    </w:p>
+    <w:p>
+      <w:r>
+        <w:t>acc_phone_x_freq_1.0101010101_Hz_ws_</w:t>
+      </w:r>
+      <w:proofErr w:type="gramStart"/>
+      <w:r>
+        <w:t>33  &amp;</w:t>
+      </w:r>
+      <w:proofErr w:type="gramEnd"/>
+      <w:r>
+        <w:t xml:space="preserve">  0.0</w:t>
       </w:r>
     </w:p>
     <w:p>
@@ -956,113 +1154,273 @@
     </w:p>
     <w:p>
       <w:r>
-        <w:t>mag_phone_z_temp_mean_ws_100  &amp;  0.220553126428</w:t>
+        <w:t>mag_phone_z_temp_mean_ws_</w:t>
+      </w:r>
+      <w:proofErr w:type="gramStart"/>
+      <w:r>
+        <w:t>100  &amp;</w:t>
+      </w:r>
+      <w:proofErr w:type="gramEnd"/>
+      <w:r>
+        <w:t xml:space="preserve">  0.220553126428</w:t>
       </w:r>
     </w:p>
     <w:p>
       <w:r>
         <w:lastRenderedPageBreak/>
-        <w:t>mag_phone_x_freq_0.0_Hz_ws_33  &amp;  0.211141597297</w:t>
-      </w:r>
-    </w:p>
-    <w:p>
-      <w:r>
-        <w:t>pca_2_temp_mean_ws_100  &amp;  0.175580825925</w:t>
-      </w:r>
-    </w:p>
-    <w:p>
-      <w:proofErr w:type="spellStart"/>
-      <w:r>
-        <w:t>mag_phone_z_pse</w:t>
-      </w:r>
-      <w:proofErr w:type="spellEnd"/>
-      <w:r>
-        <w:t xml:space="preserve">  &amp;  0.12185982338</w:t>
-      </w:r>
-    </w:p>
-    <w:p>
-      <w:r>
-        <w:t>gyr_phone_z_freq_0.909090909091_Hz_ws_33  &amp;  0.044323967311</w:t>
-      </w:r>
-    </w:p>
-    <w:p>
-      <w:r>
-        <w:t>mag_phone_y_freq_1.61616161616_Hz_ws_33  &amp;  0.0329843882662</w:t>
-      </w:r>
-    </w:p>
-    <w:p>
-      <w:r>
-        <w:t>mag_phone_z_freq_1.71717172_Hz_ws_33  &amp;  0.025708383236</w:t>
-      </w:r>
-    </w:p>
-    <w:p>
-      <w:r>
-        <w:t>gyr_phone_y_freq_0.909090909091_Hz_ws_33  &amp;  0.0212230717861</w:t>
-      </w:r>
-    </w:p>
-    <w:p>
-      <w:r>
-        <w:t>acc_phone_x_freq_1.0101010101_Hz_ws_33  &amp;  0.0207110298613</w:t>
-      </w:r>
-    </w:p>
-    <w:p>
-      <w:r>
-        <w:t>mag_phone_y_freq_0.606060606061_Hz_ws_33  &amp;  0.0202288986844</w:t>
-      </w:r>
-    </w:p>
-    <w:p>
-      <w:r>
-        <w:t>gyr_phone_y_freq_0.707070707071_Hz_ws_33  &amp;  0.0164829341155</w:t>
-      </w:r>
-    </w:p>
-    <w:p>
-      <w:r>
-        <w:t>acc_phone_z_freq_0.808080808081_Hz_ws_33  &amp;  0.0140557766198</w:t>
-      </w:r>
-    </w:p>
-    <w:p>
-      <w:r>
-        <w:t>acc_phone_z_freq_0.10101010101_Hz_ws_33  &amp;  0.0123536945745</w:t>
-      </w:r>
-    </w:p>
-    <w:p>
-      <w:r>
-        <w:t>acc_phone_z_freq_0.40404040404_Hz_ws_33  &amp;  0.0119225558095</w:t>
-      </w:r>
-    </w:p>
-    <w:p>
-      <w:r>
-        <w:t>mag_phone_y_freq_0.10101010101_Hz_ws_33  &amp;  0.0112494123585</w:t>
-      </w:r>
-    </w:p>
-    <w:p>
-      <w:proofErr w:type="spellStart"/>
-      <w:r>
-        <w:t>mag_phone_z_freq_weighted</w:t>
-      </w:r>
-      <w:proofErr w:type="spellEnd"/>
-      <w:r>
-        <w:t xml:space="preserve">  &amp;  0.00920172515368</w:t>
-      </w:r>
-    </w:p>
-    <w:p>
-      <w:r>
-        <w:t>gyr_phone_z_freq_0.30303030303_Hz_ws_33  &amp;  0.00908729938281</w:t>
-      </w:r>
-    </w:p>
-    <w:p>
-      <w:r>
-        <w:t>acc_phone_z_freq_0.30303030303_Hz_ws_33  &amp;  0.00802101313154</w:t>
-      </w:r>
-    </w:p>
-    <w:p>
-      <w:r>
-        <w:t>acc_phone_z_freq_1.41414141414_Hz_ws_33  &amp;  0.00665902695118</w:t>
-      </w:r>
-    </w:p>
-    <w:p>
-      <w:r>
-        <w:t>gyr_phone_y_freq_1.41414141414_Hz_ws_33  &amp;  0.00665144972732</w:t>
+        <w:t>mag_phone_x_freq_0.0_Hz_ws_</w:t>
+      </w:r>
+      <w:proofErr w:type="gramStart"/>
+      <w:r>
+        <w:t>33  &amp;</w:t>
+      </w:r>
+      <w:proofErr w:type="gramEnd"/>
+      <w:r>
+        <w:t xml:space="preserve">  0.211141597297</w:t>
+      </w:r>
+    </w:p>
+    <w:p>
+      <w:r>
+        <w:t>pca_2_temp_mean_ws_</w:t>
+      </w:r>
+      <w:proofErr w:type="gramStart"/>
+      <w:r>
+        <w:t>100  &amp;</w:t>
+      </w:r>
+      <w:proofErr w:type="gramEnd"/>
+      <w:r>
+        <w:t xml:space="preserve">  0.175580825925</w:t>
+      </w:r>
+    </w:p>
+    <w:p>
+      <w:proofErr w:type="spellStart"/>
+      <w:r>
+        <w:t>mag_phone_z_</w:t>
+      </w:r>
+      <w:proofErr w:type="gramStart"/>
+      <w:r>
+        <w:t>pse</w:t>
+      </w:r>
+      <w:proofErr w:type="spellEnd"/>
+      <w:r>
+        <w:t xml:space="preserve">  &amp;</w:t>
+      </w:r>
+      <w:proofErr w:type="gramEnd"/>
+      <w:r>
+        <w:t xml:space="preserve">  0.12185982338</w:t>
+      </w:r>
+    </w:p>
+    <w:p>
+      <w:r>
+        <w:t>gyr_phone_z_freq_0.909090909091_Hz_ws_</w:t>
+      </w:r>
+      <w:proofErr w:type="gramStart"/>
+      <w:r>
+        <w:t>33  &amp;</w:t>
+      </w:r>
+      <w:proofErr w:type="gramEnd"/>
+      <w:r>
+        <w:t xml:space="preserve">  0.044323967311</w:t>
+      </w:r>
+    </w:p>
+    <w:p>
+      <w:r>
+        <w:t>mag_phone_y_freq_1.61616161616_Hz_ws_</w:t>
+      </w:r>
+      <w:proofErr w:type="gramStart"/>
+      <w:r>
+        <w:t>33  &amp;</w:t>
+      </w:r>
+      <w:proofErr w:type="gramEnd"/>
+      <w:r>
+        <w:t xml:space="preserve">  0.0329843882662</w:t>
+      </w:r>
+    </w:p>
+    <w:p>
+      <w:r>
+        <w:t>mag_phone_z_freq_1.71717172_Hz_ws_</w:t>
+      </w:r>
+      <w:proofErr w:type="gramStart"/>
+      <w:r>
+        <w:t>33  &amp;</w:t>
+      </w:r>
+      <w:proofErr w:type="gramEnd"/>
+      <w:r>
+        <w:t xml:space="preserve">  0.025708383236</w:t>
+      </w:r>
+    </w:p>
+    <w:p>
+      <w:r>
+        <w:t>gyr_phone_y_freq_0.909090909091_Hz_ws_</w:t>
+      </w:r>
+      <w:proofErr w:type="gramStart"/>
+      <w:r>
+        <w:t>33  &amp;</w:t>
+      </w:r>
+      <w:proofErr w:type="gramEnd"/>
+      <w:r>
+        <w:t xml:space="preserve">  0.0212230717861</w:t>
+      </w:r>
+    </w:p>
+    <w:p>
+      <w:r>
+        <w:t>acc_phone_x_freq_1.0101010101_Hz_ws_</w:t>
+      </w:r>
+      <w:proofErr w:type="gramStart"/>
+      <w:r>
+        <w:t>33  &amp;</w:t>
+      </w:r>
+      <w:proofErr w:type="gramEnd"/>
+      <w:r>
+        <w:t xml:space="preserve">  0.0207110298613</w:t>
+      </w:r>
+    </w:p>
+    <w:p>
+      <w:r>
+        <w:t>mag_phone_y_freq_0.606060606061_Hz_ws_</w:t>
+      </w:r>
+      <w:proofErr w:type="gramStart"/>
+      <w:r>
+        <w:t>33  &amp;</w:t>
+      </w:r>
+      <w:proofErr w:type="gramEnd"/>
+      <w:r>
+        <w:t xml:space="preserve">  0.0202288986844</w:t>
+      </w:r>
+    </w:p>
+    <w:p>
+      <w:r>
+        <w:t>gyr_phone_y_freq_0.707070707071_Hz_ws_</w:t>
+      </w:r>
+      <w:proofErr w:type="gramStart"/>
+      <w:r>
+        <w:t>33  &amp;</w:t>
+      </w:r>
+      <w:proofErr w:type="gramEnd"/>
+      <w:r>
+        <w:t xml:space="preserve">  0.0164829341155</w:t>
+      </w:r>
+    </w:p>
+    <w:p>
+      <w:r>
+        <w:t>acc_phone_z_freq_0.808080808081_Hz_ws_</w:t>
+      </w:r>
+      <w:proofErr w:type="gramStart"/>
+      <w:r>
+        <w:t>33  &amp;</w:t>
+      </w:r>
+      <w:proofErr w:type="gramEnd"/>
+      <w:r>
+        <w:t xml:space="preserve">  0.0140557766198</w:t>
+      </w:r>
+    </w:p>
+    <w:p>
+      <w:r>
+        <w:t>acc_phone_z_freq_0.10101010101_Hz_ws_</w:t>
+      </w:r>
+      <w:proofErr w:type="gramStart"/>
+      <w:r>
+        <w:t>33  &amp;</w:t>
+      </w:r>
+      <w:proofErr w:type="gramEnd"/>
+      <w:r>
+        <w:t xml:space="preserve">  0.0123536945745</w:t>
+      </w:r>
+    </w:p>
+    <w:p>
+      <w:r>
+        <w:t>acc_phone_z_freq_0.40404040404_Hz_ws_</w:t>
+      </w:r>
+      <w:proofErr w:type="gramStart"/>
+      <w:r>
+        <w:t>33  &amp;</w:t>
+      </w:r>
+      <w:proofErr w:type="gramEnd"/>
+      <w:r>
+        <w:t xml:space="preserve">  0.0119225558095</w:t>
+      </w:r>
+    </w:p>
+    <w:p>
+      <w:r>
+        <w:t>mag_phone_y_freq_0.10101010101_Hz_ws_</w:t>
+      </w:r>
+      <w:proofErr w:type="gramStart"/>
+      <w:r>
+        <w:t>33  &amp;</w:t>
+      </w:r>
+      <w:proofErr w:type="gramEnd"/>
+      <w:r>
+        <w:t xml:space="preserve">  0.0112494123585</w:t>
+      </w:r>
+    </w:p>
+    <w:p>
+      <w:proofErr w:type="spellStart"/>
+      <w:r>
+        <w:t>mag_phone_z_freq_</w:t>
+      </w:r>
+      <w:proofErr w:type="gramStart"/>
+      <w:r>
+        <w:t>weighted</w:t>
+      </w:r>
+      <w:proofErr w:type="spellEnd"/>
+      <w:r>
+        <w:t xml:space="preserve">  &amp;</w:t>
+      </w:r>
+      <w:proofErr w:type="gramEnd"/>
+      <w:r>
+        <w:t xml:space="preserve">  0.00920172515368</w:t>
+      </w:r>
+    </w:p>
+    <w:p>
+      <w:r>
+        <w:t>gyr_phone_z_freq_0.30303030303_Hz_ws_</w:t>
+      </w:r>
+      <w:proofErr w:type="gramStart"/>
+      <w:r>
+        <w:t>33  &amp;</w:t>
+      </w:r>
+      <w:proofErr w:type="gramEnd"/>
+      <w:r>
+        <w:t xml:space="preserve">  0.00908729938281</w:t>
+      </w:r>
+    </w:p>
+    <w:p>
+      <w:r>
+        <w:t>acc_phone_z_freq_0.30303030303_Hz_ws_</w:t>
+      </w:r>
+      <w:proofErr w:type="gramStart"/>
+      <w:r>
+        <w:t>33  &amp;</w:t>
+      </w:r>
+      <w:proofErr w:type="gramEnd"/>
+      <w:r>
+        <w:t xml:space="preserve">  0.00802101313154</w:t>
+      </w:r>
+    </w:p>
+    <w:p>
+      <w:r>
+        <w:t>acc_phone_z_freq_1.41414141414_Hz_ws_</w:t>
+      </w:r>
+      <w:proofErr w:type="gramStart"/>
+      <w:r>
+        <w:t>33  &amp;</w:t>
+      </w:r>
+      <w:proofErr w:type="gramEnd"/>
+      <w:r>
+        <w:t xml:space="preserve">  0.00665902695118</w:t>
+      </w:r>
+    </w:p>
+    <w:p>
+      <w:r>
+        <w:t>gyr_phone_y_freq_1.41414141414_Hz_ws_</w:t>
+      </w:r>
+      <w:proofErr w:type="gramStart"/>
+      <w:r>
+        <w:t>33  &amp;</w:t>
+      </w:r>
+      <w:proofErr w:type="gramEnd"/>
+      <w:r>
+        <w:t xml:space="preserve">  0.00665144972732</w:t>
       </w:r>
     </w:p>
     <w:p/>

</xml_diff>